<commit_message>
Derrick Final Commit to Git Hub
Derrick Final Commit to Git Hub
Train Simulation System and Final Work Package Files
</commit_message>
<xml_diff>
--- a/Project Schedule.docx
+++ b/Project Schedule.docx
@@ -316,7 +316,7 @@
           <w:szCs w:val="32"/>
           <w:lang w:eastAsia="zh-CN"/>
         </w:rPr>
-        <w:t>March 27</w:t>
+        <w:t>April 20</w:t>
       </w:r>
       <w:r>
         <w:rPr>
@@ -381,6 +381,665 @@
     <w:p>
       <w:pPr>
         <w:rPr>
+          <w:b/>
+          <w:sz w:val="32"/>
+          <w:szCs w:val="32"/>
+          <w:u w:val="single"/>
+          <w:lang w:eastAsia="zh-CN"/>
+        </w:rPr>
+      </w:pPr>
+      <w:r>
+        <w:rPr>
+          <w:b/>
+          <w:sz w:val="32"/>
+          <w:szCs w:val="32"/>
+          <w:u w:val="single"/>
+          <w:lang w:eastAsia="zh-CN"/>
+        </w:rPr>
+        <w:lastRenderedPageBreak/>
+        <w:t>Project Mile Stones:</w:t>
+      </w:r>
+    </w:p>
+    <w:p>
+      <w:pPr>
+        <w:rPr>
+          <w:b/>
+          <w:sz w:val="28"/>
+          <w:szCs w:val="28"/>
+          <w:lang w:eastAsia="zh-CN"/>
+        </w:rPr>
+      </w:pPr>
+    </w:p>
+    <w:p>
+      <w:pPr>
+        <w:rPr>
+          <w:b/>
+          <w:sz w:val="28"/>
+          <w:szCs w:val="28"/>
+          <w:lang w:eastAsia="zh-CN"/>
+        </w:rPr>
+      </w:pPr>
+      <w:r>
+        <w:rPr>
+          <w:b/>
+          <w:sz w:val="28"/>
+          <w:szCs w:val="28"/>
+          <w:lang w:eastAsia="zh-CN"/>
+        </w:rPr>
+        <w:t>Mile Stone 1:</w:t>
+      </w:r>
+    </w:p>
+    <w:p>
+      <w:pPr>
+        <w:rPr>
+          <w:sz w:val="28"/>
+          <w:szCs w:val="28"/>
+          <w:lang w:eastAsia="zh-CN"/>
+        </w:rPr>
+      </w:pPr>
+      <w:r>
+        <w:rPr>
+          <w:sz w:val="28"/>
+          <w:szCs w:val="28"/>
+          <w:lang w:eastAsia="zh-CN"/>
+        </w:rPr>
+        <w:t>Title: Track Model Complete for Testing</w:t>
+      </w:r>
+    </w:p>
+    <w:p>
+      <w:pPr>
+        <w:rPr>
+          <w:sz w:val="28"/>
+          <w:szCs w:val="28"/>
+          <w:lang w:eastAsia="zh-CN"/>
+        </w:rPr>
+      </w:pPr>
+      <w:r>
+        <w:rPr>
+          <w:sz w:val="28"/>
+          <w:szCs w:val="28"/>
+          <w:lang w:eastAsia="zh-CN"/>
+        </w:rPr>
+        <w:t>Date: 03/28/2014</w:t>
+      </w:r>
+    </w:p>
+    <w:p>
+      <w:pPr>
+        <w:rPr>
+          <w:sz w:val="28"/>
+          <w:szCs w:val="28"/>
+          <w:lang w:eastAsia="zh-CN"/>
+        </w:rPr>
+      </w:pPr>
+    </w:p>
+    <w:p>
+      <w:pPr>
+        <w:rPr>
+          <w:b/>
+          <w:sz w:val="28"/>
+          <w:szCs w:val="28"/>
+          <w:lang w:eastAsia="zh-CN"/>
+        </w:rPr>
+      </w:pPr>
+      <w:r>
+        <w:rPr>
+          <w:b/>
+          <w:sz w:val="28"/>
+          <w:szCs w:val="28"/>
+          <w:lang w:eastAsia="zh-CN"/>
+        </w:rPr>
+        <w:t>Mile Stone 2</w:t>
+      </w:r>
+      <w:r>
+        <w:rPr>
+          <w:b/>
+          <w:sz w:val="28"/>
+          <w:szCs w:val="28"/>
+          <w:lang w:eastAsia="zh-CN"/>
+        </w:rPr>
+        <w:t>:</w:t>
+      </w:r>
+    </w:p>
+    <w:p>
+      <w:pPr>
+        <w:rPr>
+          <w:sz w:val="28"/>
+          <w:szCs w:val="28"/>
+          <w:lang w:eastAsia="zh-CN"/>
+        </w:rPr>
+      </w:pPr>
+      <w:r>
+        <w:rPr>
+          <w:sz w:val="28"/>
+          <w:szCs w:val="28"/>
+          <w:lang w:eastAsia="zh-CN"/>
+        </w:rPr>
+        <w:t>Title: Track Controller Complete for Testing</w:t>
+      </w:r>
+    </w:p>
+    <w:p>
+      <w:pPr>
+        <w:rPr>
+          <w:sz w:val="28"/>
+          <w:szCs w:val="28"/>
+          <w:lang w:eastAsia="zh-CN"/>
+        </w:rPr>
+      </w:pPr>
+      <w:r>
+        <w:rPr>
+          <w:sz w:val="28"/>
+          <w:szCs w:val="28"/>
+          <w:lang w:eastAsia="zh-CN"/>
+        </w:rPr>
+        <w:t>Date: 03/29/2014</w:t>
+      </w:r>
+    </w:p>
+    <w:p>
+      <w:pPr>
+        <w:rPr>
+          <w:sz w:val="28"/>
+          <w:szCs w:val="28"/>
+          <w:lang w:eastAsia="zh-CN"/>
+        </w:rPr>
+      </w:pPr>
+    </w:p>
+    <w:p>
+      <w:pPr>
+        <w:rPr>
+          <w:b/>
+          <w:sz w:val="28"/>
+          <w:szCs w:val="28"/>
+          <w:lang w:eastAsia="zh-CN"/>
+        </w:rPr>
+      </w:pPr>
+      <w:r>
+        <w:rPr>
+          <w:b/>
+          <w:sz w:val="28"/>
+          <w:szCs w:val="28"/>
+          <w:lang w:eastAsia="zh-CN"/>
+        </w:rPr>
+        <w:t>Mile Stone 3</w:t>
+      </w:r>
+      <w:r>
+        <w:rPr>
+          <w:b/>
+          <w:sz w:val="28"/>
+          <w:szCs w:val="28"/>
+          <w:lang w:eastAsia="zh-CN"/>
+        </w:rPr>
+        <w:t>:</w:t>
+      </w:r>
+    </w:p>
+    <w:p>
+      <w:pPr>
+        <w:rPr>
+          <w:sz w:val="28"/>
+          <w:szCs w:val="28"/>
+          <w:lang w:eastAsia="zh-CN"/>
+        </w:rPr>
+      </w:pPr>
+      <w:r>
+        <w:rPr>
+          <w:sz w:val="28"/>
+          <w:szCs w:val="28"/>
+          <w:lang w:eastAsia="zh-CN"/>
+        </w:rPr>
+        <w:t>Title: Train Controller Complete for Testing</w:t>
+      </w:r>
+    </w:p>
+    <w:p>
+      <w:pPr>
+        <w:rPr>
+          <w:sz w:val="28"/>
+          <w:szCs w:val="28"/>
+          <w:lang w:eastAsia="zh-CN"/>
+        </w:rPr>
+      </w:pPr>
+      <w:r>
+        <w:rPr>
+          <w:sz w:val="28"/>
+          <w:szCs w:val="28"/>
+          <w:lang w:eastAsia="zh-CN"/>
+        </w:rPr>
+        <w:t>Date: 03/22/2014</w:t>
+      </w:r>
+    </w:p>
+    <w:p>
+      <w:pPr>
+        <w:rPr>
+          <w:sz w:val="28"/>
+          <w:szCs w:val="28"/>
+          <w:lang w:eastAsia="zh-CN"/>
+        </w:rPr>
+      </w:pPr>
+    </w:p>
+    <w:p>
+      <w:pPr>
+        <w:rPr>
+          <w:b/>
+          <w:sz w:val="28"/>
+          <w:szCs w:val="28"/>
+          <w:lang w:eastAsia="zh-CN"/>
+        </w:rPr>
+      </w:pPr>
+      <w:r>
+        <w:rPr>
+          <w:b/>
+          <w:sz w:val="28"/>
+          <w:szCs w:val="28"/>
+          <w:lang w:eastAsia="zh-CN"/>
+        </w:rPr>
+        <w:t>Mile Stone 4</w:t>
+      </w:r>
+      <w:r>
+        <w:rPr>
+          <w:b/>
+          <w:sz w:val="28"/>
+          <w:szCs w:val="28"/>
+          <w:lang w:eastAsia="zh-CN"/>
+        </w:rPr>
+        <w:t>:</w:t>
+      </w:r>
+    </w:p>
+    <w:p>
+      <w:r>
+        <w:rPr>
+          <w:sz w:val="28"/>
+          <w:szCs w:val="28"/>
+          <w:lang w:eastAsia="zh-CN"/>
+        </w:rPr>
+        <w:t>Title:</w:t>
+      </w:r>
+      <w:r>
+        <w:t xml:space="preserve"> Train Model Complete for Testing</w:t>
+      </w:r>
+    </w:p>
+    <w:p>
+      <w:pPr>
+        <w:rPr>
+          <w:sz w:val="28"/>
+          <w:szCs w:val="28"/>
+          <w:lang w:eastAsia="zh-CN"/>
+        </w:rPr>
+      </w:pPr>
+      <w:r>
+        <w:rPr>
+          <w:sz w:val="28"/>
+          <w:szCs w:val="28"/>
+          <w:lang w:eastAsia="zh-CN"/>
+        </w:rPr>
+        <w:t>Date:</w:t>
+      </w:r>
+      <w:r>
+        <w:rPr>
+          <w:sz w:val="28"/>
+          <w:szCs w:val="28"/>
+          <w:lang w:eastAsia="zh-CN"/>
+        </w:rPr>
+        <w:t xml:space="preserve"> 03/29/2014</w:t>
+      </w:r>
+    </w:p>
+    <w:p>
+      <w:pPr>
+        <w:rPr>
+          <w:sz w:val="28"/>
+          <w:szCs w:val="28"/>
+          <w:lang w:eastAsia="zh-CN"/>
+        </w:rPr>
+      </w:pPr>
+    </w:p>
+    <w:p>
+      <w:pPr>
+        <w:rPr>
+          <w:b/>
+          <w:sz w:val="28"/>
+          <w:szCs w:val="28"/>
+          <w:lang w:eastAsia="zh-CN"/>
+        </w:rPr>
+      </w:pPr>
+      <w:r>
+        <w:rPr>
+          <w:b/>
+          <w:sz w:val="28"/>
+          <w:szCs w:val="28"/>
+          <w:lang w:eastAsia="zh-CN"/>
+        </w:rPr>
+        <w:t>Mile Stone 5</w:t>
+      </w:r>
+      <w:r>
+        <w:rPr>
+          <w:b/>
+          <w:sz w:val="28"/>
+          <w:szCs w:val="28"/>
+          <w:lang w:eastAsia="zh-CN"/>
+        </w:rPr>
+        <w:t>:</w:t>
+      </w:r>
+    </w:p>
+    <w:p>
+      <w:pPr>
+        <w:rPr>
+          <w:sz w:val="28"/>
+          <w:szCs w:val="28"/>
+          <w:lang w:eastAsia="zh-CN"/>
+        </w:rPr>
+      </w:pPr>
+      <w:r>
+        <w:rPr>
+          <w:sz w:val="28"/>
+          <w:szCs w:val="28"/>
+          <w:lang w:eastAsia="zh-CN"/>
+        </w:rPr>
+        <w:t>Title:</w:t>
+      </w:r>
+      <w:r>
+        <w:rPr>
+          <w:sz w:val="28"/>
+          <w:szCs w:val="28"/>
+          <w:lang w:eastAsia="zh-CN"/>
+        </w:rPr>
+        <w:t xml:space="preserve"> Track Model and Track Controller Communication Established</w:t>
+      </w:r>
+    </w:p>
+    <w:p>
+      <w:pPr>
+        <w:rPr>
+          <w:sz w:val="28"/>
+          <w:szCs w:val="28"/>
+          <w:lang w:eastAsia="zh-CN"/>
+        </w:rPr>
+      </w:pPr>
+      <w:r>
+        <w:rPr>
+          <w:sz w:val="28"/>
+          <w:szCs w:val="28"/>
+          <w:lang w:eastAsia="zh-CN"/>
+        </w:rPr>
+        <w:t>Date:</w:t>
+      </w:r>
+      <w:r>
+        <w:rPr>
+          <w:sz w:val="28"/>
+          <w:szCs w:val="28"/>
+          <w:lang w:eastAsia="zh-CN"/>
+        </w:rPr>
+        <w:t xml:space="preserve"> 04/01/2014</w:t>
+      </w:r>
+    </w:p>
+    <w:p>
+      <w:pPr>
+        <w:rPr>
+          <w:sz w:val="28"/>
+          <w:szCs w:val="28"/>
+          <w:lang w:eastAsia="zh-CN"/>
+        </w:rPr>
+      </w:pPr>
+    </w:p>
+    <w:p>
+      <w:pPr>
+        <w:rPr>
+          <w:b/>
+          <w:sz w:val="28"/>
+          <w:szCs w:val="28"/>
+          <w:lang w:eastAsia="zh-CN"/>
+        </w:rPr>
+      </w:pPr>
+      <w:r>
+        <w:rPr>
+          <w:b/>
+          <w:sz w:val="28"/>
+          <w:szCs w:val="28"/>
+          <w:lang w:eastAsia="zh-CN"/>
+        </w:rPr>
+        <w:t>Mile Stone 6</w:t>
+      </w:r>
+      <w:r>
+        <w:rPr>
+          <w:b/>
+          <w:sz w:val="28"/>
+          <w:szCs w:val="28"/>
+          <w:lang w:eastAsia="zh-CN"/>
+        </w:rPr>
+        <w:t>:</w:t>
+      </w:r>
+    </w:p>
+    <w:p>
+      <w:pPr>
+        <w:rPr>
+          <w:sz w:val="28"/>
+          <w:szCs w:val="28"/>
+          <w:lang w:eastAsia="zh-CN"/>
+        </w:rPr>
+      </w:pPr>
+      <w:r>
+        <w:rPr>
+          <w:sz w:val="28"/>
+          <w:szCs w:val="28"/>
+          <w:lang w:eastAsia="zh-CN"/>
+        </w:rPr>
+        <w:t>Title:</w:t>
+      </w:r>
+      <w:r>
+        <w:rPr>
+          <w:sz w:val="28"/>
+          <w:szCs w:val="28"/>
+          <w:lang w:eastAsia="zh-CN"/>
+        </w:rPr>
+        <w:t xml:space="preserve"> Train Model and Train Controller Communication Established</w:t>
+      </w:r>
+    </w:p>
+    <w:p>
+      <w:pPr>
+        <w:rPr>
+          <w:sz w:val="28"/>
+          <w:szCs w:val="28"/>
+          <w:lang w:eastAsia="zh-CN"/>
+        </w:rPr>
+      </w:pPr>
+      <w:r>
+        <w:rPr>
+          <w:sz w:val="28"/>
+          <w:szCs w:val="28"/>
+          <w:lang w:eastAsia="zh-CN"/>
+        </w:rPr>
+        <w:t>Date:</w:t>
+      </w:r>
+      <w:r>
+        <w:rPr>
+          <w:sz w:val="28"/>
+          <w:szCs w:val="28"/>
+          <w:lang w:eastAsia="zh-CN"/>
+        </w:rPr>
+        <w:t xml:space="preserve"> 04/02/2014</w:t>
+      </w:r>
+    </w:p>
+    <w:p>
+      <w:pPr>
+        <w:rPr>
+          <w:sz w:val="28"/>
+          <w:szCs w:val="28"/>
+          <w:lang w:eastAsia="zh-CN"/>
+        </w:rPr>
+      </w:pPr>
+    </w:p>
+    <w:p>
+      <w:pPr>
+        <w:rPr>
+          <w:b/>
+          <w:sz w:val="28"/>
+          <w:szCs w:val="28"/>
+          <w:lang w:eastAsia="zh-CN"/>
+        </w:rPr>
+      </w:pPr>
+      <w:r>
+        <w:rPr>
+          <w:b/>
+          <w:sz w:val="28"/>
+          <w:szCs w:val="28"/>
+          <w:lang w:eastAsia="zh-CN"/>
+        </w:rPr>
+        <w:t>Mile Stone 7</w:t>
+      </w:r>
+      <w:r>
+        <w:rPr>
+          <w:b/>
+          <w:sz w:val="28"/>
+          <w:szCs w:val="28"/>
+          <w:lang w:eastAsia="zh-CN"/>
+        </w:rPr>
+        <w:t>:</w:t>
+      </w:r>
+    </w:p>
+    <w:p>
+      <w:pPr>
+        <w:rPr>
+          <w:sz w:val="28"/>
+          <w:szCs w:val="28"/>
+          <w:lang w:eastAsia="zh-CN"/>
+        </w:rPr>
+      </w:pPr>
+      <w:r>
+        <w:rPr>
+          <w:sz w:val="28"/>
+          <w:szCs w:val="28"/>
+          <w:lang w:eastAsia="zh-CN"/>
+        </w:rPr>
+        <w:t>Title:</w:t>
+      </w:r>
+      <w:r>
+        <w:rPr>
+          <w:sz w:val="28"/>
+          <w:szCs w:val="28"/>
+          <w:lang w:eastAsia="zh-CN"/>
+        </w:rPr>
+        <w:t xml:space="preserve"> System Communication Established</w:t>
+      </w:r>
+    </w:p>
+    <w:p>
+      <w:pPr>
+        <w:rPr>
+          <w:sz w:val="28"/>
+          <w:szCs w:val="28"/>
+          <w:lang w:eastAsia="zh-CN"/>
+        </w:rPr>
+      </w:pPr>
+      <w:r>
+        <w:rPr>
+          <w:sz w:val="28"/>
+          <w:szCs w:val="28"/>
+          <w:lang w:eastAsia="zh-CN"/>
+        </w:rPr>
+        <w:t>Date:</w:t>
+      </w:r>
+      <w:r>
+        <w:rPr>
+          <w:sz w:val="28"/>
+          <w:szCs w:val="28"/>
+          <w:lang w:eastAsia="zh-CN"/>
+        </w:rPr>
+        <w:t xml:space="preserve"> 04/11/2014</w:t>
+      </w:r>
+    </w:p>
+    <w:p>
+      <w:pPr>
+        <w:rPr>
+          <w:sz w:val="28"/>
+          <w:szCs w:val="28"/>
+          <w:lang w:eastAsia="zh-CN"/>
+        </w:rPr>
+      </w:pPr>
+    </w:p>
+    <w:p>
+      <w:pPr>
+        <w:rPr>
+          <w:b/>
+          <w:sz w:val="28"/>
+          <w:szCs w:val="28"/>
+          <w:lang w:eastAsia="zh-CN"/>
+        </w:rPr>
+      </w:pPr>
+      <w:r>
+        <w:rPr>
+          <w:b/>
+          <w:sz w:val="28"/>
+          <w:szCs w:val="28"/>
+          <w:lang w:eastAsia="zh-CN"/>
+        </w:rPr>
+        <w:t>Mile Stone 8</w:t>
+      </w:r>
+      <w:r>
+        <w:rPr>
+          <w:b/>
+          <w:sz w:val="28"/>
+          <w:szCs w:val="28"/>
+          <w:lang w:eastAsia="zh-CN"/>
+        </w:rPr>
+        <w:t>:</w:t>
+      </w:r>
+    </w:p>
+    <w:p>
+      <w:pPr>
+        <w:rPr>
+          <w:sz w:val="28"/>
+          <w:szCs w:val="28"/>
+          <w:lang w:eastAsia="zh-CN"/>
+        </w:rPr>
+      </w:pPr>
+      <w:r>
+        <w:rPr>
+          <w:sz w:val="28"/>
+          <w:szCs w:val="28"/>
+          <w:lang w:eastAsia="zh-CN"/>
+        </w:rPr>
+        <w:t>Title:</w:t>
+      </w:r>
+      <w:r>
+        <w:rPr>
+          <w:sz w:val="28"/>
+          <w:szCs w:val="28"/>
+          <w:lang w:eastAsia="zh-CN"/>
+        </w:rPr>
+        <w:t xml:space="preserve"> System Complete for Testing</w:t>
+      </w:r>
+    </w:p>
+    <w:p>
+      <w:pPr>
+        <w:rPr>
+          <w:sz w:val="28"/>
+          <w:szCs w:val="28"/>
+          <w:lang w:eastAsia="zh-CN"/>
+        </w:rPr>
+      </w:pPr>
+      <w:r>
+        <w:rPr>
+          <w:sz w:val="28"/>
+          <w:szCs w:val="28"/>
+          <w:lang w:eastAsia="zh-CN"/>
+        </w:rPr>
+        <w:t>Date:</w:t>
+      </w:r>
+      <w:r>
+        <w:rPr>
+          <w:sz w:val="28"/>
+          <w:szCs w:val="28"/>
+          <w:lang w:eastAsia="zh-CN"/>
+        </w:rPr>
+        <w:t xml:space="preserve"> 04/20/2014</w:t>
+      </w:r>
+    </w:p>
+    <w:p>
+      <w:pPr>
+        <w:rPr>
+          <w:sz w:val="28"/>
+          <w:szCs w:val="28"/>
+          <w:lang w:eastAsia="zh-CN"/>
+        </w:rPr>
+      </w:pPr>
+    </w:p>
+    <w:p>
+      <w:pPr>
+        <w:rPr>
           <w:lang w:eastAsia="zh-CN"/>
         </w:rPr>
       </w:pPr>
@@ -388,7 +1047,6 @@
         <w:rPr>
           <w:noProof/>
         </w:rPr>
-        <w:lastRenderedPageBreak/>
         <w:drawing>
           <wp:inline distT="0" distB="0" distL="0" distR="0" wp14:anchorId="6CB4D3F4" wp14:editId="1DD434DE">
             <wp:extent cx="5280494" cy="8229600"/>
@@ -445,12 +1103,106 @@
           <w:lang w:eastAsia="zh-CN"/>
         </w:rPr>
       </w:pPr>
-      <w:r>
-        <w:rPr>
+    </w:p>
+    <w:p>
+      <w:pPr>
+        <w:rPr>
+          <w:lang w:eastAsia="zh-CN"/>
+        </w:rPr>
+      </w:pPr>
+    </w:p>
+    <w:p>
+      <w:pPr>
+        <w:rPr>
+          <w:b/>
+          <w:sz w:val="36"/>
+          <w:szCs w:val="36"/>
+          <w:u w:val="single"/>
+        </w:rPr>
+      </w:pPr>
+      <w:r>
+        <w:rPr>
+          <w:b/>
           <w:noProof/>
+          <w:sz w:val="36"/>
+          <w:szCs w:val="36"/>
+          <w:u w:val="single"/>
         </w:rPr>
         <w:drawing>
-          <wp:inline distT="0" distB="0" distL="0" distR="0" wp14:anchorId="480558FE" wp14:editId="67E2C728">
+          <wp:inline distT="0" distB="0" distL="0" distR="0" wp14:anchorId="4F78D185" wp14:editId="6BBD5C03">
+            <wp:extent cx="5919779" cy="5372100"/>
+            <wp:effectExtent l="0" t="0" r="0" b="0"/>
+            <wp:docPr id="1" name="Picture 3"/>
+            <wp:cNvGraphicFramePr>
+              <a:graphicFrameLocks xmlns:a="http://schemas.openxmlformats.org/drawingml/2006/main" noChangeAspect="1"/>
+            </wp:cNvGraphicFramePr>
+            <a:graphic xmlns:a="http://schemas.openxmlformats.org/drawingml/2006/main">
+              <a:graphicData uri="http://schemas.openxmlformats.org/drawingml/2006/picture">
+                <pic:pic xmlns:pic="http://schemas.openxmlformats.org/drawingml/2006/picture">
+                  <pic:nvPicPr>
+                    <pic:cNvPr id="0" name="Picture 3"/>
+                    <pic:cNvPicPr>
+                      <a:picLocks noChangeAspect="1" noChangeArrowheads="1"/>
+                    </pic:cNvPicPr>
+                  </pic:nvPicPr>
+                  <pic:blipFill>
+                    <a:blip r:embed="rId7">
+                      <a:extLst>
+                        <a:ext uri="{28A0092B-C50C-407E-A947-70E740481C1C}">
+                          <a14:useLocalDpi xmlns:a14="http://schemas.microsoft.com/office/drawing/2010/main" val="0"/>
+                        </a:ext>
+                      </a:extLst>
+                    </a:blip>
+                    <a:srcRect/>
+                    <a:stretch>
+                      <a:fillRect/>
+                    </a:stretch>
+                  </pic:blipFill>
+                  <pic:spPr bwMode="auto">
+                    <a:xfrm>
+                      <a:off x="0" y="0"/>
+                      <a:ext cx="5920768" cy="5372998"/>
+                    </a:xfrm>
+                    <a:prstGeom prst="rect">
+                      <a:avLst/>
+                    </a:prstGeom>
+                    <a:noFill/>
+                    <a:ln>
+                      <a:noFill/>
+                    </a:ln>
+                  </pic:spPr>
+                </pic:pic>
+              </a:graphicData>
+            </a:graphic>
+          </wp:inline>
+        </w:drawing>
+      </w:r>
+    </w:p>
+    <w:p>
+      <w:pPr>
+        <w:rPr>
+          <w:b/>
+          <w:sz w:val="36"/>
+          <w:szCs w:val="36"/>
+          <w:u w:val="single"/>
+        </w:rPr>
+      </w:pPr>
+    </w:p>
+    <w:p>
+      <w:pPr>
+        <w:rPr>
+          <w:b/>
+          <w:sz w:val="36"/>
+          <w:szCs w:val="36"/>
+          <w:u w:val="single"/>
+        </w:rPr>
+      </w:pPr>
+      <w:r>
+        <w:rPr>
+          <w:noProof/>
+        </w:rPr>
+        <w:drawing>
+          <wp:inline distT="0" distB="0" distL="0" distR="0" wp14:anchorId="394695AE" wp14:editId="63E8FC84">
             <wp:extent cx="1257300" cy="5130800"/>
             <wp:effectExtent l="0" t="0" r="12700" b="0"/>
             <wp:docPr id="8" name="Picture 8"/>
@@ -467,7 +1219,7 @@
                     </pic:cNvPicPr>
                   </pic:nvPicPr>
                   <pic:blipFill>
-                    <a:blip r:embed="rId7">
+                    <a:blip r:embed="rId8">
                       <a:extLst>
                         <a:ext uri="{28A0092B-C50C-407E-A947-70E740481C1C}">
                           <a14:useLocalDpi xmlns:a14="http://schemas.microsoft.com/office/drawing/2010/main" val="0"/>
@@ -498,81 +1250,7 @@
           </wp:inline>
         </w:drawing>
       </w:r>
-    </w:p>
-    <w:p>
-      <w:pPr>
-        <w:rPr>
-          <w:lang w:eastAsia="zh-CN"/>
-        </w:rPr>
-      </w:pPr>
-    </w:p>
-    <w:p>
-      <w:pPr>
-        <w:rPr>
-          <w:b/>
-          <w:sz w:val="36"/>
-          <w:szCs w:val="36"/>
-          <w:u w:val="single"/>
-        </w:rPr>
-      </w:pPr>
       <w:bookmarkStart w:id="0" w:name="_GoBack"/>
-      <w:r>
-        <w:rPr>
-          <w:b/>
-          <w:noProof/>
-          <w:sz w:val="36"/>
-          <w:szCs w:val="36"/>
-          <w:u w:val="single"/>
-        </w:rPr>
-        <w:drawing>
-          <wp:inline distT="0" distB="0" distL="0" distR="0" wp14:anchorId="4F78D185" wp14:editId="6BBD5C03">
-            <wp:extent cx="5919779" cy="5372100"/>
-            <wp:effectExtent l="0" t="0" r="0" b="0"/>
-            <wp:docPr id="1" name="Picture 3"/>
-            <wp:cNvGraphicFramePr>
-              <a:graphicFrameLocks xmlns:a="http://schemas.openxmlformats.org/drawingml/2006/main" noChangeAspect="1"/>
-            </wp:cNvGraphicFramePr>
-            <a:graphic xmlns:a="http://schemas.openxmlformats.org/drawingml/2006/main">
-              <a:graphicData uri="http://schemas.openxmlformats.org/drawingml/2006/picture">
-                <pic:pic xmlns:pic="http://schemas.openxmlformats.org/drawingml/2006/picture">
-                  <pic:nvPicPr>
-                    <pic:cNvPr id="0" name="Picture 3"/>
-                    <pic:cNvPicPr>
-                      <a:picLocks noChangeAspect="1" noChangeArrowheads="1"/>
-                    </pic:cNvPicPr>
-                  </pic:nvPicPr>
-                  <pic:blipFill>
-                    <a:blip r:embed="rId8">
-                      <a:extLst>
-                        <a:ext uri="{28A0092B-C50C-407E-A947-70E740481C1C}">
-                          <a14:useLocalDpi xmlns:a14="http://schemas.microsoft.com/office/drawing/2010/main" val="0"/>
-                        </a:ext>
-                      </a:extLst>
-                    </a:blip>
-                    <a:srcRect/>
-                    <a:stretch>
-                      <a:fillRect/>
-                    </a:stretch>
-                  </pic:blipFill>
-                  <pic:spPr bwMode="auto">
-                    <a:xfrm>
-                      <a:off x="0" y="0"/>
-                      <a:ext cx="5920768" cy="5372998"/>
-                    </a:xfrm>
-                    <a:prstGeom prst="rect">
-                      <a:avLst/>
-                    </a:prstGeom>
-                    <a:noFill/>
-                    <a:ln>
-                      <a:noFill/>
-                    </a:ln>
-                  </pic:spPr>
-                </pic:pic>
-              </a:graphicData>
-            </a:graphic>
-          </wp:inline>
-        </w:drawing>
-      </w:r>
       <w:bookmarkEnd w:id="0"/>
     </w:p>
     <w:sectPr>
@@ -744,7 +1422,6 @@
   <w:style w:type="character" w:default="1" w:styleId="DefaultParagraphFont">
     <w:name w:val="Default Paragraph Font"/>
     <w:uiPriority w:val="1"/>
-    <w:semiHidden/>
     <w:unhideWhenUsed/>
   </w:style>
   <w:style w:type="table" w:default="1" w:styleId="TableNormal">
@@ -957,7 +1634,6 @@
   <w:style w:type="character" w:default="1" w:styleId="DefaultParagraphFont">
     <w:name w:val="Default Paragraph Font"/>
     <w:uiPriority w:val="1"/>
-    <w:semiHidden/>
     <w:unhideWhenUsed/>
   </w:style>
   <w:style w:type="table" w:default="1" w:styleId="TableNormal">

</xml_diff>